<commit_message>
Finalisation spécifications et MCD
</commit_message>
<xml_diff>
--- a/temp/Spécifications.docx
+++ b/temp/Spécifications.docx
@@ -1,6 +1,6 @@
 
 <file path=word/document.xml><?xml version="1.0" encoding="utf-8"?>
-<w:document xmlns:wpc="http://schemas.microsoft.com/office/word/2010/wordprocessingCanvas" xmlns:cx="http://schemas.microsoft.com/office/drawing/2014/chartex" xmlns:cx1="http://schemas.microsoft.com/office/drawing/2015/9/8/chartex" xmlns:cx2="http://schemas.microsoft.com/office/drawing/2015/10/21/chartex" xmlns:cx3="http://schemas.microsoft.com/office/drawing/2016/5/9/chartex" xmlns:cx4="http://schemas.microsoft.com/office/drawing/2016/5/10/chartex" xmlns:cx5="http://schemas.microsoft.com/office/drawing/2016/5/11/chartex" xmlns:cx6="http://schemas.microsoft.com/office/drawing/2016/5/12/chartex" xmlns:cx7="http://schemas.microsoft.com/office/drawing/2016/5/13/chartex" xmlns:cx8="http://schemas.microsoft.com/office/drawing/2016/5/14/chartex" xmlns:mc="http://schemas.openxmlformats.org/markup-compatibility/2006" xmlns:aink="http://schemas.microsoft.com/office/drawing/2016/ink" xmlns:am3d="http://schemas.microsoft.com/office/drawing/2017/model3d" xmlns:o="urn:schemas-microsoft-com:office:office" xmlns:r="http://schemas.openxmlformats.org/officeDocument/2006/relationships" xmlns:m="http://schemas.openxmlformats.org/officeDocument/2006/math" xmlns:v="urn:schemas-microsoft-com:vml" xmlns:wp14="http://schemas.microsoft.com/office/word/2010/wordprocessingDrawing" xmlns:wp="http://schemas.openxmlformats.org/drawingml/2006/wordprocessingDrawing" xmlns:w10="urn:schemas-microsoft-com:office:word" xmlns:w="http://schemas.openxmlformats.org/wordprocessingml/2006/main" xmlns:w14="http://schemas.microsoft.com/office/word/2010/wordml" xmlns:w15="http://schemas.microsoft.com/office/word/2012/wordml" xmlns:w16cid="http://schemas.microsoft.com/office/word/2016/wordml/cid" xmlns:w16se="http://schemas.microsoft.com/office/word/2015/wordml/symex" xmlns:wpg="http://schemas.microsoft.com/office/word/2010/wordprocessingGroup" xmlns:wpi="http://schemas.microsoft.com/office/word/2010/wordprocessingInk" xmlns:wne="http://schemas.microsoft.com/office/word/2006/wordml" xmlns:wps="http://schemas.microsoft.com/office/word/2010/wordprocessingShape" mc:Ignorable="w14 w15 w16se w16cid wp14">
+<w:document xmlns:wpc="http://schemas.microsoft.com/office/word/2010/wordprocessingCanvas" xmlns:cx="http://schemas.microsoft.com/office/drawing/2014/chartex" xmlns:cx1="http://schemas.microsoft.com/office/drawing/2015/9/8/chartex" xmlns:mc="http://schemas.openxmlformats.org/markup-compatibility/2006" xmlns:o="urn:schemas-microsoft-com:office:office" xmlns:r="http://schemas.openxmlformats.org/officeDocument/2006/relationships" xmlns:m="http://schemas.openxmlformats.org/officeDocument/2006/math" xmlns:v="urn:schemas-microsoft-com:vml" xmlns:wp14="http://schemas.microsoft.com/office/word/2010/wordprocessingDrawing" xmlns:wp="http://schemas.openxmlformats.org/drawingml/2006/wordprocessingDrawing" xmlns:w10="urn:schemas-microsoft-com:office:word" xmlns:w="http://schemas.openxmlformats.org/wordprocessingml/2006/main" xmlns:w14="http://schemas.microsoft.com/office/word/2010/wordml" xmlns:w15="http://schemas.microsoft.com/office/word/2012/wordml" xmlns:w16se="http://schemas.microsoft.com/office/word/2015/wordml/symex" xmlns:wpg="http://schemas.microsoft.com/office/word/2010/wordprocessingGroup" xmlns:wpi="http://schemas.microsoft.com/office/word/2010/wordprocessingInk" xmlns:wne="http://schemas.microsoft.com/office/word/2006/wordml" xmlns:wps="http://schemas.microsoft.com/office/word/2010/wordprocessingShape" mc:Ignorable="w14 w15 w16se wp14">
   <w:body>
     <w:p>
       <w:pPr>
@@ -23,16 +23,26 @@
     </w:p>
     <w:p>
       <w:pPr>
+        <w:rPr>
+          <w:b/>
+          <w:sz w:val="44"/>
+          <w:szCs w:val="44"/>
+          <w:u w:val="single"/>
+        </w:rPr>
+      </w:pPr>
+    </w:p>
+    <w:p>
+      <w:pPr>
         <w:spacing w:after="120"/>
         <w:ind w:left="357"/>
         <w:rPr>
-          <w:sz w:val="36"/>
-          <w:szCs w:val="36"/>
-        </w:rPr>
-      </w:pPr>
-      <w:r>
-        <w:rPr>
-          <w:sz w:val="36"/>
+          <w:sz w:val="32"/>
+          <w:szCs w:val="36"/>
+        </w:rPr>
+      </w:pPr>
+      <w:r>
+        <w:rPr>
+          <w:sz w:val="32"/>
           <w:szCs w:val="36"/>
         </w:rPr>
         <w:t xml:space="preserve">Les </w:t>
@@ -41,7 +51,7 @@
         <w:rPr>
           <w:b/>
           <w:bCs/>
-          <w:sz w:val="36"/>
+          <w:sz w:val="32"/>
           <w:szCs w:val="36"/>
         </w:rPr>
         <w:t>C</w:t>
@@ -50,63 +60,63 @@
         <w:rPr>
           <w:b/>
           <w:bCs/>
-          <w:sz w:val="36"/>
+          <w:sz w:val="32"/>
           <w:szCs w:val="36"/>
         </w:rPr>
         <w:t>lients</w:t>
       </w:r>
       <w:r>
         <w:rPr>
-          <w:sz w:val="36"/>
+          <w:sz w:val="32"/>
           <w:szCs w:val="36"/>
         </w:rPr>
         <w:t xml:space="preserve"> </w:t>
       </w:r>
       <w:r>
         <w:rPr>
-          <w:sz w:val="36"/>
+          <w:sz w:val="32"/>
           <w:szCs w:val="36"/>
         </w:rPr>
         <w:t>sont</w:t>
       </w:r>
       <w:r>
         <w:rPr>
-          <w:sz w:val="36"/>
+          <w:sz w:val="32"/>
           <w:szCs w:val="36"/>
         </w:rPr>
         <w:t xml:space="preserve"> </w:t>
       </w:r>
       <w:r>
         <w:rPr>
-          <w:sz w:val="36"/>
+          <w:sz w:val="32"/>
           <w:szCs w:val="36"/>
         </w:rPr>
         <w:t>défini</w:t>
       </w:r>
       <w:r>
         <w:rPr>
-          <w:sz w:val="36"/>
+          <w:sz w:val="32"/>
           <w:szCs w:val="36"/>
         </w:rPr>
         <w:t>s</w:t>
       </w:r>
       <w:r>
         <w:rPr>
-          <w:sz w:val="36"/>
+          <w:sz w:val="32"/>
           <w:szCs w:val="36"/>
         </w:rPr>
         <w:t xml:space="preserve"> par un</w:t>
       </w:r>
       <w:r>
         <w:rPr>
-          <w:sz w:val="36"/>
+          <w:sz w:val="32"/>
           <w:szCs w:val="36"/>
         </w:rPr>
         <w:t xml:space="preserve"> </w:t>
       </w:r>
       <w:r>
         <w:rPr>
-          <w:sz w:val="36"/>
+          <w:sz w:val="32"/>
           <w:szCs w:val="36"/>
           <w:u w:val="single"/>
         </w:rPr>
@@ -114,21 +124,21 @@
       </w:r>
       <w:r>
         <w:rPr>
-          <w:sz w:val="36"/>
+          <w:sz w:val="32"/>
           <w:szCs w:val="36"/>
         </w:rPr>
         <w:t>, un</w:t>
       </w:r>
       <w:r>
         <w:rPr>
-          <w:sz w:val="36"/>
+          <w:sz w:val="32"/>
           <w:szCs w:val="36"/>
         </w:rPr>
         <w:t xml:space="preserve"> </w:t>
       </w:r>
       <w:r>
         <w:rPr>
-          <w:sz w:val="36"/>
+          <w:sz w:val="32"/>
           <w:szCs w:val="36"/>
           <w:u w:val="single"/>
         </w:rPr>
@@ -136,7 +146,7 @@
       </w:r>
       <w:r>
         <w:rPr>
-          <w:sz w:val="36"/>
+          <w:sz w:val="32"/>
           <w:szCs w:val="36"/>
           <w:u w:val="single"/>
         </w:rPr>
@@ -145,7 +155,7 @@
       <w:r>
         <w:rPr>
           <w:rFonts w:cstheme="minorHAnsi"/>
-          <w:sz w:val="36"/>
+          <w:sz w:val="32"/>
           <w:szCs w:val="36"/>
           <w:u w:val="single"/>
         </w:rPr>
@@ -153,14 +163,14 @@
       </w:r>
       <w:r>
         <w:rPr>
-          <w:sz w:val="36"/>
+          <w:sz w:val="32"/>
           <w:szCs w:val="36"/>
         </w:rPr>
         <w:t xml:space="preserve">, un </w:t>
       </w:r>
       <w:r>
         <w:rPr>
-          <w:sz w:val="36"/>
+          <w:sz w:val="32"/>
           <w:szCs w:val="36"/>
           <w:u w:val="single"/>
         </w:rPr>
@@ -168,21 +178,21 @@
       </w:r>
       <w:r>
         <w:rPr>
-          <w:sz w:val="36"/>
+          <w:sz w:val="32"/>
           <w:szCs w:val="36"/>
         </w:rPr>
         <w:t>,</w:t>
       </w:r>
       <w:r>
         <w:rPr>
-          <w:sz w:val="36"/>
+          <w:sz w:val="32"/>
           <w:szCs w:val="36"/>
         </w:rPr>
         <w:t xml:space="preserve"> un </w:t>
       </w:r>
       <w:r>
         <w:rPr>
-          <w:sz w:val="36"/>
+          <w:sz w:val="32"/>
           <w:szCs w:val="36"/>
           <w:u w:val="single"/>
         </w:rPr>
@@ -190,14 +200,14 @@
       </w:r>
       <w:r>
         <w:rPr>
-          <w:sz w:val="36"/>
+          <w:sz w:val="32"/>
           <w:szCs w:val="36"/>
         </w:rPr>
         <w:t xml:space="preserve"> et leur </w:t>
       </w:r>
       <w:r>
         <w:rPr>
-          <w:sz w:val="36"/>
+          <w:sz w:val="32"/>
           <w:szCs w:val="36"/>
           <w:u w:val="single"/>
         </w:rPr>
@@ -205,21 +215,21 @@
       </w:r>
       <w:r>
         <w:rPr>
-          <w:sz w:val="36"/>
+          <w:sz w:val="32"/>
           <w:szCs w:val="36"/>
         </w:rPr>
         <w:t>.</w:t>
       </w:r>
       <w:r>
         <w:rPr>
-          <w:sz w:val="36"/>
+          <w:sz w:val="32"/>
           <w:szCs w:val="36"/>
         </w:rPr>
         <w:t xml:space="preserve"> </w:t>
       </w:r>
       <w:r>
         <w:rPr>
-          <w:sz w:val="36"/>
+          <w:sz w:val="32"/>
           <w:szCs w:val="36"/>
           <w:u w:val="single"/>
         </w:rPr>
@@ -227,21 +237,21 @@
       </w:r>
       <w:r>
         <w:rPr>
-          <w:sz w:val="36"/>
+          <w:sz w:val="32"/>
           <w:szCs w:val="36"/>
         </w:rPr>
         <w:t xml:space="preserve"> est unique à chaque client</w:t>
       </w:r>
       <w:r>
         <w:rPr>
-          <w:sz w:val="36"/>
+          <w:sz w:val="32"/>
           <w:szCs w:val="36"/>
         </w:rPr>
         <w:t>.</w:t>
       </w:r>
       <w:r>
         <w:rPr>
-          <w:sz w:val="36"/>
+          <w:sz w:val="32"/>
           <w:szCs w:val="36"/>
         </w:rPr>
         <w:t xml:space="preserve"> Le </w:t>
@@ -250,7 +260,7 @@
         <w:rPr>
           <w:b/>
           <w:bCs/>
-          <w:sz w:val="36"/>
+          <w:sz w:val="32"/>
           <w:szCs w:val="36"/>
         </w:rPr>
         <w:t>Statu</w:t>
@@ -259,21 +269,30 @@
         <w:rPr>
           <w:b/>
           <w:bCs/>
-          <w:sz w:val="36"/>
+          <w:sz w:val="32"/>
+          <w:szCs w:val="36"/>
+        </w:rPr>
+        <w:t>t</w:t>
+      </w:r>
+      <w:r>
+        <w:rPr>
+          <w:b/>
+          <w:bCs/>
+          <w:sz w:val="32"/>
           <w:szCs w:val="36"/>
         </w:rPr>
         <w:t xml:space="preserve"> </w:t>
       </w:r>
       <w:r>
         <w:rPr>
-          <w:sz w:val="36"/>
+          <w:sz w:val="32"/>
           <w:szCs w:val="36"/>
         </w:rPr>
         <w:t xml:space="preserve">d’un client est </w:t>
       </w:r>
       <w:r>
         <w:rPr>
-          <w:sz w:val="36"/>
+          <w:sz w:val="32"/>
           <w:szCs w:val="36"/>
         </w:rPr>
         <w:t>défini par un nom.</w:t>
@@ -285,27 +304,27 @@
         <w:ind w:left="357"/>
         <w:rPr>
           <w:rFonts w:cstheme="minorHAnsi"/>
-          <w:sz w:val="36"/>
-          <w:szCs w:val="36"/>
-        </w:rPr>
-      </w:pPr>
-      <w:r>
-        <w:rPr>
-          <w:sz w:val="36"/>
+          <w:sz w:val="32"/>
+          <w:szCs w:val="36"/>
+        </w:rPr>
+      </w:pPr>
+      <w:r>
+        <w:rPr>
+          <w:sz w:val="32"/>
           <w:szCs w:val="36"/>
         </w:rPr>
         <w:t>L</w:t>
       </w:r>
       <w:r>
         <w:rPr>
-          <w:sz w:val="36"/>
+          <w:sz w:val="32"/>
           <w:szCs w:val="36"/>
         </w:rPr>
         <w:t>es</w:t>
       </w:r>
       <w:r>
         <w:rPr>
-          <w:sz w:val="36"/>
+          <w:sz w:val="32"/>
           <w:szCs w:val="36"/>
         </w:rPr>
         <w:t xml:space="preserve"> </w:t>
@@ -314,56 +333,56 @@
         <w:rPr>
           <w:b/>
           <w:bCs/>
-          <w:sz w:val="36"/>
+          <w:sz w:val="32"/>
           <w:szCs w:val="36"/>
         </w:rPr>
         <w:t>Produits</w:t>
       </w:r>
       <w:r>
         <w:rPr>
-          <w:sz w:val="36"/>
+          <w:sz w:val="32"/>
           <w:szCs w:val="36"/>
         </w:rPr>
         <w:t xml:space="preserve"> </w:t>
       </w:r>
       <w:r>
         <w:rPr>
-          <w:sz w:val="36"/>
+          <w:sz w:val="32"/>
           <w:szCs w:val="36"/>
         </w:rPr>
         <w:t>s</w:t>
       </w:r>
       <w:r>
         <w:rPr>
-          <w:sz w:val="36"/>
+          <w:sz w:val="32"/>
           <w:szCs w:val="36"/>
         </w:rPr>
         <w:t>on</w:t>
       </w:r>
       <w:r>
         <w:rPr>
-          <w:sz w:val="36"/>
+          <w:sz w:val="32"/>
           <w:szCs w:val="36"/>
         </w:rPr>
         <w:t>t</w:t>
       </w:r>
       <w:r>
         <w:rPr>
-          <w:sz w:val="36"/>
+          <w:sz w:val="32"/>
           <w:szCs w:val="36"/>
         </w:rPr>
         <w:t xml:space="preserve"> </w:t>
       </w:r>
       <w:r>
         <w:rPr>
-          <w:sz w:val="36"/>
+          <w:sz w:val="32"/>
           <w:szCs w:val="36"/>
         </w:rPr>
         <w:t xml:space="preserve">caractérisés un </w:t>
       </w:r>
       <w:r>
         <w:rPr>
-          <w:sz w:val="36"/>
+          <w:sz w:val="32"/>
           <w:szCs w:val="36"/>
           <w:u w:val="single"/>
         </w:rPr>
@@ -372,7 +391,7 @@
       <w:r>
         <w:rPr>
           <w:rFonts w:cstheme="minorHAnsi"/>
-          <w:sz w:val="36"/>
+          <w:sz w:val="32"/>
           <w:szCs w:val="36"/>
         </w:rPr>
         <w:t xml:space="preserve">, </w:t>
@@ -380,7 +399,7 @@
       <w:r>
         <w:rPr>
           <w:rFonts w:cstheme="minorHAnsi"/>
-          <w:sz w:val="36"/>
+          <w:sz w:val="32"/>
           <w:szCs w:val="36"/>
         </w:rPr>
         <w:t>la</w:t>
@@ -388,7 +407,7 @@
       <w:r>
         <w:rPr>
           <w:rFonts w:cstheme="minorHAnsi"/>
-          <w:sz w:val="36"/>
+          <w:sz w:val="32"/>
           <w:szCs w:val="36"/>
         </w:rPr>
         <w:t xml:space="preserve"> </w:t>
@@ -396,7 +415,7 @@
       <w:r>
         <w:rPr>
           <w:rFonts w:cstheme="minorHAnsi"/>
-          <w:sz w:val="36"/>
+          <w:sz w:val="32"/>
           <w:szCs w:val="36"/>
           <w:u w:val="single"/>
         </w:rPr>
@@ -405,7 +424,7 @@
       <w:r>
         <w:rPr>
           <w:rFonts w:cstheme="minorHAnsi"/>
-          <w:sz w:val="36"/>
+          <w:sz w:val="32"/>
           <w:szCs w:val="36"/>
           <w:u w:val="single"/>
         </w:rPr>
@@ -414,7 +433,7 @@
       <w:r>
         <w:rPr>
           <w:rFonts w:cstheme="minorHAnsi"/>
-          <w:sz w:val="36"/>
+          <w:sz w:val="32"/>
           <w:szCs w:val="36"/>
         </w:rPr>
         <w:t xml:space="preserve">, </w:t>
@@ -422,7 +441,7 @@
       <w:r>
         <w:rPr>
           <w:rFonts w:cstheme="minorHAnsi"/>
-          <w:sz w:val="36"/>
+          <w:sz w:val="32"/>
           <w:szCs w:val="36"/>
         </w:rPr>
         <w:t>son</w:t>
@@ -430,7 +449,7 @@
       <w:r>
         <w:rPr>
           <w:rFonts w:cstheme="minorHAnsi"/>
-          <w:sz w:val="36"/>
+          <w:sz w:val="32"/>
           <w:szCs w:val="36"/>
         </w:rPr>
         <w:t xml:space="preserve"> </w:t>
@@ -438,7 +457,7 @@
       <w:r>
         <w:rPr>
           <w:rFonts w:cstheme="minorHAnsi"/>
-          <w:sz w:val="36"/>
+          <w:sz w:val="32"/>
           <w:szCs w:val="36"/>
           <w:u w:val="single"/>
         </w:rPr>
@@ -447,7 +466,7 @@
       <w:r>
         <w:rPr>
           <w:rFonts w:cstheme="minorHAnsi"/>
-          <w:sz w:val="36"/>
+          <w:sz w:val="32"/>
           <w:szCs w:val="36"/>
         </w:rPr>
         <w:t xml:space="preserve">, une </w:t>
@@ -455,7 +474,7 @@
       <w:r>
         <w:rPr>
           <w:rFonts w:cstheme="minorHAnsi"/>
-          <w:sz w:val="36"/>
+          <w:sz w:val="32"/>
           <w:szCs w:val="36"/>
           <w:u w:val="single"/>
         </w:rPr>
@@ -464,7 +483,7 @@
       <w:r>
         <w:rPr>
           <w:rFonts w:cstheme="minorHAnsi"/>
-          <w:sz w:val="36"/>
+          <w:sz w:val="32"/>
           <w:szCs w:val="36"/>
         </w:rPr>
         <w:t xml:space="preserve">, un </w:t>
@@ -472,7 +491,7 @@
       <w:r>
         <w:rPr>
           <w:rFonts w:cstheme="minorHAnsi"/>
-          <w:sz w:val="36"/>
+          <w:sz w:val="32"/>
           <w:szCs w:val="36"/>
           <w:u w:val="single"/>
         </w:rPr>
@@ -481,7 +500,7 @@
       <w:r>
         <w:rPr>
           <w:rFonts w:cstheme="minorHAnsi"/>
-          <w:sz w:val="36"/>
+          <w:sz w:val="32"/>
           <w:szCs w:val="36"/>
         </w:rPr>
         <w:t xml:space="preserve"> et </w:t>
@@ -489,7 +508,7 @@
       <w:r>
         <w:rPr>
           <w:rFonts w:cstheme="minorHAnsi"/>
-          <w:sz w:val="36"/>
+          <w:sz w:val="32"/>
           <w:szCs w:val="36"/>
         </w:rPr>
         <w:t xml:space="preserve">le nombre de </w:t>
@@ -497,7 +516,7 @@
       <w:r>
         <w:rPr>
           <w:rFonts w:cstheme="minorHAnsi"/>
-          <w:sz w:val="36"/>
+          <w:sz w:val="32"/>
           <w:szCs w:val="36"/>
           <w:u w:val="single"/>
         </w:rPr>
@@ -506,7 +525,7 @@
       <w:r>
         <w:rPr>
           <w:rFonts w:cstheme="minorHAnsi"/>
-          <w:sz w:val="36"/>
+          <w:sz w:val="32"/>
           <w:szCs w:val="36"/>
         </w:rPr>
         <w:t xml:space="preserve"> pour ce produit</w:t>
@@ -514,7 +533,7 @@
       <w:r>
         <w:rPr>
           <w:rFonts w:cstheme="minorHAnsi"/>
-          <w:sz w:val="36"/>
+          <w:sz w:val="32"/>
           <w:szCs w:val="36"/>
         </w:rPr>
         <w:t xml:space="preserve">. </w:t>
@@ -522,42 +541,42 @@
       <w:r>
         <w:rPr>
           <w:rFonts w:cstheme="minorHAnsi"/>
-          <w:sz w:val="36"/>
+          <w:sz w:val="32"/>
           <w:szCs w:val="36"/>
         </w:rPr>
         <w:t>Le numéro de produit est unique pour chaque produit.</w:t>
       </w:r>
       <w:r>
         <w:rPr>
-          <w:sz w:val="36"/>
+          <w:sz w:val="32"/>
           <w:szCs w:val="36"/>
         </w:rPr>
         <w:t xml:space="preserve"> </w:t>
       </w:r>
       <w:r>
         <w:rPr>
-          <w:sz w:val="36"/>
+          <w:sz w:val="32"/>
           <w:szCs w:val="36"/>
         </w:rPr>
         <w:t>L</w:t>
       </w:r>
       <w:r>
         <w:rPr>
-          <w:sz w:val="36"/>
+          <w:sz w:val="32"/>
           <w:szCs w:val="36"/>
         </w:rPr>
         <w:t>es</w:t>
       </w:r>
       <w:r>
         <w:rPr>
-          <w:sz w:val="36"/>
+          <w:sz w:val="32"/>
           <w:szCs w:val="36"/>
         </w:rPr>
         <w:t xml:space="preserve"> </w:t>
       </w:r>
       <w:r>
         <w:rPr>
-          <w:sz w:val="36"/>
+          <w:sz w:val="32"/>
           <w:szCs w:val="36"/>
         </w:rPr>
         <w:t xml:space="preserve">différentes </w:t>
@@ -566,49 +585,42 @@
         <w:rPr>
           <w:b/>
           <w:bCs/>
-          <w:sz w:val="36"/>
+          <w:sz w:val="32"/>
           <w:szCs w:val="36"/>
         </w:rPr>
         <w:t>Catégories</w:t>
       </w:r>
       <w:r>
         <w:rPr>
-          <w:sz w:val="36"/>
+          <w:sz w:val="32"/>
           <w:szCs w:val="36"/>
         </w:rPr>
         <w:t xml:space="preserve"> </w:t>
       </w:r>
       <w:r>
         <w:rPr>
-          <w:sz w:val="36"/>
+          <w:sz w:val="32"/>
           <w:szCs w:val="36"/>
         </w:rPr>
         <w:t>de produits sont</w:t>
       </w:r>
       <w:r>
         <w:rPr>
-          <w:sz w:val="36"/>
+          <w:sz w:val="32"/>
           <w:szCs w:val="36"/>
         </w:rPr>
         <w:t xml:space="preserve"> </w:t>
       </w:r>
       <w:r>
         <w:rPr>
-          <w:sz w:val="36"/>
-          <w:szCs w:val="36"/>
-        </w:rPr>
-        <w:t>défini</w:t>
-      </w:r>
-      <w:r>
-        <w:rPr>
-          <w:sz w:val="36"/>
-          <w:szCs w:val="36"/>
-        </w:rPr>
-        <w:t>es</w:t>
-      </w:r>
-      <w:r>
-        <w:rPr>
-          <w:sz w:val="36"/>
+          <w:sz w:val="32"/>
+          <w:szCs w:val="36"/>
+        </w:rPr>
+        <w:t>définies</w:t>
+      </w:r>
+      <w:r>
+        <w:rPr>
+          <w:sz w:val="32"/>
           <w:szCs w:val="36"/>
         </w:rPr>
         <w:t xml:space="preserve"> par un </w:t>
@@ -616,7 +628,7 @@
       <w:r>
         <w:rPr>
           <w:rFonts w:cstheme="minorHAnsi"/>
-          <w:sz w:val="36"/>
+          <w:sz w:val="32"/>
           <w:szCs w:val="36"/>
           <w:u w:val="single"/>
         </w:rPr>
@@ -625,7 +637,7 @@
       <w:r>
         <w:rPr>
           <w:rFonts w:cstheme="minorHAnsi"/>
-          <w:sz w:val="36"/>
+          <w:sz w:val="32"/>
           <w:szCs w:val="36"/>
         </w:rPr>
         <w:t xml:space="preserve">. </w:t>
@@ -636,71 +648,36 @@
         <w:spacing w:after="120"/>
         <w:ind w:left="357"/>
         <w:rPr>
-          <w:sz w:val="36"/>
-          <w:szCs w:val="36"/>
-        </w:rPr>
-      </w:pPr>
-      <w:r>
-        <w:rPr>
-          <w:sz w:val="36"/>
-          <w:szCs w:val="36"/>
-        </w:rPr>
-        <w:t>Les</w:t>
-      </w:r>
-      <w:r>
-        <w:rPr>
-          <w:sz w:val="36"/>
-          <w:szCs w:val="36"/>
-        </w:rPr>
-        <w:t xml:space="preserve"> </w:t>
+          <w:sz w:val="32"/>
+          <w:szCs w:val="36"/>
+        </w:rPr>
+      </w:pPr>
+      <w:r>
+        <w:rPr>
+          <w:sz w:val="32"/>
+          <w:szCs w:val="36"/>
+        </w:rPr>
+        <w:t xml:space="preserve">Les </w:t>
       </w:r>
       <w:r>
         <w:rPr>
           <w:b/>
           <w:bCs/>
-          <w:sz w:val="36"/>
+          <w:sz w:val="32"/>
           <w:szCs w:val="36"/>
         </w:rPr>
         <w:t>Commandes</w:t>
       </w:r>
       <w:r>
         <w:rPr>
-          <w:sz w:val="36"/>
-          <w:szCs w:val="36"/>
-        </w:rPr>
-        <w:t xml:space="preserve"> </w:t>
-      </w:r>
-      <w:r>
-        <w:rPr>
-          <w:sz w:val="36"/>
-          <w:szCs w:val="36"/>
-        </w:rPr>
-        <w:t>sont</w:t>
-      </w:r>
-      <w:r>
-        <w:rPr>
-          <w:sz w:val="36"/>
-          <w:szCs w:val="36"/>
-        </w:rPr>
-        <w:t xml:space="preserve"> définie</w:t>
-      </w:r>
-      <w:r>
-        <w:rPr>
-          <w:sz w:val="36"/>
-          <w:szCs w:val="36"/>
-        </w:rPr>
-        <w:t>s</w:t>
-      </w:r>
-      <w:r>
-        <w:rPr>
-          <w:sz w:val="36"/>
-          <w:szCs w:val="36"/>
-        </w:rPr>
-        <w:t xml:space="preserve"> par un </w:t>
-      </w:r>
-      <w:r>
-        <w:rPr>
-          <w:sz w:val="36"/>
+          <w:sz w:val="32"/>
+          <w:szCs w:val="36"/>
+        </w:rPr>
+        <w:t xml:space="preserve"> sont définies par un </w:t>
+      </w:r>
+      <w:r>
+        <w:rPr>
+          <w:sz w:val="32"/>
           <w:szCs w:val="36"/>
           <w:u w:val="single"/>
         </w:rPr>
@@ -709,7 +686,7 @@
       <w:r>
         <w:rPr>
           <w:rFonts w:cstheme="minorHAnsi"/>
-          <w:sz w:val="36"/>
+          <w:sz w:val="32"/>
           <w:szCs w:val="36"/>
         </w:rPr>
         <w:t xml:space="preserve">, une </w:t>
@@ -717,25 +694,16 @@
       <w:r>
         <w:rPr>
           <w:rFonts w:cstheme="minorHAnsi"/>
-          <w:sz w:val="36"/>
-          <w:szCs w:val="36"/>
-          <w:u w:val="single"/>
-        </w:rPr>
-        <w:t>dat</w:t>
-      </w:r>
-      <w:r>
-        <w:rPr>
-          <w:rFonts w:cstheme="minorHAnsi"/>
-          <w:sz w:val="36"/>
-          <w:szCs w:val="36"/>
-          <w:u w:val="single"/>
-        </w:rPr>
-        <w:t>e de passage</w:t>
-      </w:r>
-      <w:r>
-        <w:rPr>
-          <w:rFonts w:cstheme="minorHAnsi"/>
-          <w:sz w:val="36"/>
+          <w:sz w:val="32"/>
+          <w:szCs w:val="36"/>
+          <w:u w:val="single"/>
+        </w:rPr>
+        <w:t>date de passage</w:t>
+      </w:r>
+      <w:r>
+        <w:rPr>
+          <w:rFonts w:cstheme="minorHAnsi"/>
+          <w:sz w:val="32"/>
           <w:szCs w:val="36"/>
         </w:rPr>
         <w:t xml:space="preserve"> et un </w:t>
@@ -743,7 +711,7 @@
       <w:r>
         <w:rPr>
           <w:rFonts w:cstheme="minorHAnsi"/>
-          <w:sz w:val="36"/>
+          <w:sz w:val="32"/>
           <w:szCs w:val="36"/>
           <w:u w:val="single"/>
         </w:rPr>
@@ -752,26 +720,10 @@
       <w:r>
         <w:rPr>
           <w:rFonts w:cstheme="minorHAnsi"/>
-          <w:sz w:val="36"/>
-          <w:szCs w:val="36"/>
-        </w:rPr>
-        <w:t xml:space="preserve">. </w:t>
-      </w:r>
-      <w:r>
-        <w:rPr>
-          <w:rFonts w:cstheme="minorHAnsi"/>
-          <w:sz w:val="36"/>
-          <w:szCs w:val="36"/>
-        </w:rPr>
-        <w:t>Le numéro de commande est unique à chacune des commandes</w:t>
-      </w:r>
-      <w:r>
-        <w:rPr>
-          <w:rFonts w:cstheme="minorHAnsi"/>
-          <w:sz w:val="36"/>
-          <w:szCs w:val="36"/>
-        </w:rPr>
-        <w:t>.</w:t>
+          <w:sz w:val="32"/>
+          <w:szCs w:val="36"/>
+        </w:rPr>
+        <w:t>. Le numéro de commande est unique à chacune des commandes.</w:t>
       </w:r>
     </w:p>
     <w:p>
@@ -779,13 +731,13 @@
         <w:spacing w:after="120"/>
         <w:ind w:left="357"/>
         <w:rPr>
-          <w:sz w:val="36"/>
-          <w:szCs w:val="36"/>
-        </w:rPr>
-      </w:pPr>
-      <w:r>
-        <w:rPr>
-          <w:sz w:val="36"/>
+          <w:sz w:val="32"/>
+          <w:szCs w:val="36"/>
+        </w:rPr>
+      </w:pPr>
+      <w:r>
+        <w:rPr>
+          <w:sz w:val="32"/>
           <w:szCs w:val="36"/>
         </w:rPr>
         <w:t xml:space="preserve">Les </w:t>
@@ -794,21 +746,21 @@
         <w:rPr>
           <w:b/>
           <w:bCs/>
-          <w:sz w:val="36"/>
+          <w:sz w:val="32"/>
           <w:szCs w:val="36"/>
         </w:rPr>
         <w:t>Promotions</w:t>
       </w:r>
       <w:r>
         <w:rPr>
-          <w:sz w:val="36"/>
+          <w:sz w:val="32"/>
           <w:szCs w:val="36"/>
         </w:rPr>
         <w:t xml:space="preserve"> sont définies par un </w:t>
       </w:r>
       <w:r>
         <w:rPr>
-          <w:sz w:val="36"/>
+          <w:sz w:val="32"/>
           <w:szCs w:val="36"/>
           <w:u w:val="single"/>
         </w:rPr>
@@ -816,14 +768,14 @@
       </w:r>
       <w:r>
         <w:rPr>
-          <w:sz w:val="36"/>
+          <w:sz w:val="32"/>
           <w:szCs w:val="36"/>
         </w:rPr>
         <w:t xml:space="preserve">, une </w:t>
       </w:r>
       <w:r>
         <w:rPr>
-          <w:sz w:val="36"/>
+          <w:sz w:val="32"/>
           <w:szCs w:val="36"/>
           <w:u w:val="single"/>
         </w:rPr>
@@ -831,14 +783,14 @@
       </w:r>
       <w:r>
         <w:rPr>
-          <w:sz w:val="36"/>
+          <w:sz w:val="32"/>
           <w:szCs w:val="36"/>
         </w:rPr>
         <w:t xml:space="preserve"> et un </w:t>
       </w:r>
       <w:r>
         <w:rPr>
-          <w:sz w:val="36"/>
+          <w:sz w:val="32"/>
           <w:szCs w:val="36"/>
           <w:u w:val="single"/>
         </w:rPr>
@@ -846,7 +798,7 @@
       </w:r>
       <w:r>
         <w:rPr>
-          <w:sz w:val="36"/>
+          <w:sz w:val="32"/>
           <w:szCs w:val="36"/>
         </w:rPr>
         <w:t>. Le nom et l’année son uniques à chaque promotion.</w:t>
@@ -857,20 +809,20 @@
         <w:spacing w:after="120"/>
         <w:ind w:left="357"/>
         <w:rPr>
-          <w:sz w:val="36"/>
-          <w:szCs w:val="36"/>
-        </w:rPr>
-      </w:pPr>
-      <w:r>
-        <w:rPr>
-          <w:sz w:val="36"/>
+          <w:sz w:val="32"/>
+          <w:szCs w:val="36"/>
+        </w:rPr>
+      </w:pPr>
+      <w:r>
+        <w:rPr>
+          <w:sz w:val="32"/>
           <w:szCs w:val="36"/>
         </w:rPr>
         <w:t>L</w:t>
       </w:r>
       <w:r>
         <w:rPr>
-          <w:sz w:val="36"/>
+          <w:sz w:val="32"/>
           <w:szCs w:val="36"/>
         </w:rPr>
         <w:t xml:space="preserve">es </w:t>
@@ -879,30 +831,21 @@
         <w:rPr>
           <w:b/>
           <w:bCs/>
-          <w:sz w:val="36"/>
-          <w:szCs w:val="36"/>
-        </w:rPr>
-        <w:t>Fournisseurs</w:t>
-      </w:r>
-      <w:r>
-        <w:rPr>
-          <w:b/>
-          <w:bCs/>
-          <w:sz w:val="36"/>
-          <w:szCs w:val="36"/>
-        </w:rPr>
-        <w:t xml:space="preserve"> </w:t>
-      </w:r>
-      <w:r>
-        <w:rPr>
-          <w:sz w:val="36"/>
+          <w:sz w:val="32"/>
+          <w:szCs w:val="36"/>
+        </w:rPr>
+        <w:t xml:space="preserve">Fournisseurs </w:t>
+      </w:r>
+      <w:r>
+        <w:rPr>
+          <w:sz w:val="32"/>
           <w:szCs w:val="36"/>
         </w:rPr>
         <w:t xml:space="preserve">ont un </w:t>
       </w:r>
       <w:r>
         <w:rPr>
-          <w:sz w:val="36"/>
+          <w:sz w:val="32"/>
           <w:szCs w:val="36"/>
           <w:u w:val="single"/>
         </w:rPr>
@@ -910,14 +853,14 @@
       </w:r>
       <w:r>
         <w:rPr>
-          <w:sz w:val="36"/>
+          <w:sz w:val="32"/>
           <w:szCs w:val="36"/>
         </w:rPr>
         <w:t xml:space="preserve">, une </w:t>
       </w:r>
       <w:r>
         <w:rPr>
-          <w:sz w:val="36"/>
+          <w:sz w:val="32"/>
           <w:szCs w:val="36"/>
           <w:u w:val="single"/>
         </w:rPr>
@@ -925,14 +868,14 @@
       </w:r>
       <w:r>
         <w:rPr>
-          <w:sz w:val="36"/>
+          <w:sz w:val="32"/>
           <w:szCs w:val="36"/>
         </w:rPr>
         <w:t xml:space="preserve"> et un </w:t>
       </w:r>
       <w:r>
         <w:rPr>
-          <w:sz w:val="36"/>
+          <w:sz w:val="32"/>
           <w:szCs w:val="36"/>
           <w:u w:val="single"/>
         </w:rPr>
@@ -940,7 +883,21 @@
       </w:r>
       <w:r>
         <w:rPr>
-          <w:sz w:val="36"/>
+          <w:sz w:val="32"/>
+          <w:szCs w:val="36"/>
+        </w:rPr>
+        <w:t>.</w:t>
+      </w:r>
+      <w:r>
+        <w:rPr>
+          <w:sz w:val="32"/>
+          <w:szCs w:val="36"/>
+        </w:rPr>
+        <w:t xml:space="preserve"> Le nom est unique à chacun des fournisseurs</w:t>
+      </w:r>
+      <w:r>
+        <w:rPr>
+          <w:sz w:val="32"/>
           <w:szCs w:val="36"/>
         </w:rPr>
         <w:t>.</w:t>
@@ -951,7 +908,7 @@
         <w:spacing w:after="120"/>
         <w:ind w:left="357"/>
         <w:rPr>
-          <w:sz w:val="36"/>
+          <w:sz w:val="32"/>
           <w:szCs w:val="36"/>
         </w:rPr>
       </w:pPr>
@@ -959,554 +916,538 @@
     <w:p>
       <w:pPr>
         <w:spacing w:after="120"/>
-        <w:rPr>
-          <w:sz w:val="36"/>
-          <w:szCs w:val="36"/>
-        </w:rPr>
-      </w:pPr>
-      <w:r>
-        <w:rPr>
-          <w:sz w:val="36"/>
-          <w:szCs w:val="36"/>
-        </w:rPr>
-        <w:t xml:space="preserve">Les </w:t>
-      </w:r>
-      <w:r>
-        <w:rPr>
-          <w:sz w:val="36"/>
-          <w:szCs w:val="36"/>
-        </w:rPr>
-        <w:t>clients</w:t>
-      </w:r>
-      <w:r>
-        <w:rPr>
-          <w:sz w:val="36"/>
-          <w:szCs w:val="36"/>
-        </w:rPr>
-        <w:t xml:space="preserve"> peuvent zéro ou plusieurs </w:t>
-      </w:r>
-      <w:r>
-        <w:rPr>
-          <w:sz w:val="36"/>
-          <w:szCs w:val="36"/>
-        </w:rPr>
-        <w:t>commandes</w:t>
-      </w:r>
-      <w:r>
-        <w:rPr>
-          <w:sz w:val="36"/>
-          <w:szCs w:val="36"/>
-        </w:rPr>
-        <w:t xml:space="preserve">, cependant une </w:t>
-      </w:r>
-      <w:r>
-        <w:rPr>
-          <w:sz w:val="36"/>
-          <w:szCs w:val="36"/>
-        </w:rPr>
-        <w:t>commande</w:t>
-      </w:r>
-      <w:r>
-        <w:rPr>
-          <w:sz w:val="36"/>
-          <w:szCs w:val="36"/>
-        </w:rPr>
-        <w:t xml:space="preserve"> ne peut être que passée que par un et un seul </w:t>
-      </w:r>
-      <w:r>
-        <w:rPr>
-          <w:sz w:val="36"/>
-          <w:szCs w:val="36"/>
-        </w:rPr>
-        <w:t>client</w:t>
-      </w:r>
-      <w:r>
-        <w:rPr>
-          <w:sz w:val="36"/>
-          <w:szCs w:val="36"/>
-        </w:rPr>
-        <w:t>.</w:t>
-      </w:r>
+        <w:ind w:left="357"/>
+        <w:rPr>
+          <w:sz w:val="32"/>
+          <w:szCs w:val="36"/>
+        </w:rPr>
+      </w:pPr>
     </w:p>
     <w:p>
       <w:pPr>
-        <w:spacing w:after="120"/>
-        <w:rPr>
-          <w:sz w:val="36"/>
-          <w:szCs w:val="36"/>
-        </w:rPr>
-      </w:pPr>
-      <w:r>
-        <w:rPr>
-          <w:sz w:val="36"/>
-          <w:szCs w:val="36"/>
-        </w:rPr>
-        <w:t>Les</w:t>
-      </w:r>
-      <w:r>
-        <w:rPr>
-          <w:sz w:val="36"/>
-          <w:szCs w:val="36"/>
-        </w:rPr>
-        <w:t xml:space="preserve"> </w:t>
-      </w:r>
-      <w:r>
-        <w:rPr>
-          <w:sz w:val="36"/>
-          <w:szCs w:val="36"/>
-        </w:rPr>
-        <w:t>c</w:t>
-      </w:r>
-      <w:r>
-        <w:rPr>
-          <w:sz w:val="36"/>
-          <w:szCs w:val="36"/>
-        </w:rPr>
-        <w:t xml:space="preserve">ommandes </w:t>
-      </w:r>
-      <w:r>
-        <w:rPr>
-          <w:sz w:val="36"/>
-          <w:szCs w:val="36"/>
-        </w:rPr>
-        <w:t xml:space="preserve">référencent un ou plusieurs </w:t>
-      </w:r>
-      <w:r>
-        <w:rPr>
-          <w:sz w:val="36"/>
-          <w:szCs w:val="36"/>
-        </w:rPr>
-        <w:t>p</w:t>
-      </w:r>
-      <w:r>
-        <w:rPr>
-          <w:sz w:val="36"/>
-          <w:szCs w:val="36"/>
-        </w:rPr>
-        <w:t>roduits</w:t>
-      </w:r>
-      <w:r>
-        <w:rPr>
-          <w:sz w:val="36"/>
-          <w:szCs w:val="36"/>
-        </w:rPr>
-        <w:t xml:space="preserve"> et l</w:t>
-      </w:r>
-      <w:r>
-        <w:rPr>
-          <w:sz w:val="36"/>
-          <w:szCs w:val="36"/>
-        </w:rPr>
-        <w:t>es</w:t>
-      </w:r>
-      <w:r>
-        <w:rPr>
-          <w:sz w:val="36"/>
-          <w:szCs w:val="36"/>
-        </w:rPr>
-        <w:t xml:space="preserve"> p</w:t>
-      </w:r>
-      <w:r>
-        <w:rPr>
-          <w:sz w:val="36"/>
-          <w:szCs w:val="36"/>
-        </w:rPr>
-        <w:t>roduits</w:t>
-      </w:r>
-      <w:r>
-        <w:rPr>
-          <w:sz w:val="36"/>
-          <w:szCs w:val="36"/>
-        </w:rPr>
-        <w:t xml:space="preserve"> sont référencés dans zéro ou plusieurs</w:t>
-      </w:r>
-      <w:r>
-        <w:rPr>
-          <w:sz w:val="36"/>
-          <w:szCs w:val="36"/>
-        </w:rPr>
-        <w:t xml:space="preserve"> </w:t>
-      </w:r>
-      <w:r>
-        <w:rPr>
-          <w:sz w:val="36"/>
-          <w:szCs w:val="36"/>
-        </w:rPr>
-        <w:t>c</w:t>
-      </w:r>
-      <w:r>
-        <w:rPr>
-          <w:sz w:val="36"/>
-          <w:szCs w:val="36"/>
-        </w:rPr>
-        <w:t>ommandes</w:t>
-      </w:r>
-      <w:r>
-        <w:rPr>
-          <w:sz w:val="36"/>
-          <w:szCs w:val="36"/>
-        </w:rPr>
-        <w:t>.</w:t>
+        <w:rPr>
+          <w:sz w:val="32"/>
+          <w:szCs w:val="36"/>
+        </w:rPr>
+      </w:pPr>
+      <w:r>
+        <w:rPr>
+          <w:sz w:val="32"/>
+          <w:szCs w:val="36"/>
+        </w:rPr>
+        <w:br w:type="page"/>
       </w:r>
     </w:p>
     <w:p>
       <w:pPr>
         <w:rPr>
-          <w:sz w:val="36"/>
-          <w:szCs w:val="36"/>
-        </w:rPr>
-      </w:pPr>
-      <w:r>
-        <w:rPr>
-          <w:sz w:val="36"/>
-          <w:szCs w:val="36"/>
-        </w:rPr>
-        <w:br w:type="page"/>
-      </w:r>
+          <w:sz w:val="32"/>
+          <w:szCs w:val="36"/>
+        </w:rPr>
+      </w:pPr>
     </w:p>
     <w:p>
       <w:pPr>
-        <w:rPr>
-          <w:sz w:val="36"/>
-          <w:szCs w:val="36"/>
-        </w:rPr>
-      </w:pPr>
+        <w:spacing w:after="120"/>
+        <w:rPr>
+          <w:sz w:val="32"/>
+          <w:szCs w:val="36"/>
+        </w:rPr>
+      </w:pPr>
+      <w:r>
+        <w:rPr>
+          <w:sz w:val="32"/>
+          <w:szCs w:val="36"/>
+        </w:rPr>
+        <w:t xml:space="preserve">Les clients peuvent </w:t>
+      </w:r>
+      <w:r>
+        <w:rPr>
+          <w:sz w:val="32"/>
+          <w:szCs w:val="36"/>
+        </w:rPr>
+        <w:t xml:space="preserve">passer </w:t>
+      </w:r>
+      <w:r>
+        <w:rPr>
+          <w:sz w:val="32"/>
+          <w:szCs w:val="36"/>
+        </w:rPr>
+        <w:t>zéro ou plusieurs commandes, cependant une commande ne peut être que passée que par un et un seul client.</w:t>
+      </w:r>
     </w:p>
     <w:p>
       <w:pPr>
         <w:spacing w:after="120"/>
         <w:rPr>
-          <w:sz w:val="36"/>
-          <w:szCs w:val="36"/>
-        </w:rPr>
-      </w:pPr>
-      <w:r>
-        <w:rPr>
-          <w:sz w:val="36"/>
+          <w:sz w:val="32"/>
+          <w:szCs w:val="36"/>
+        </w:rPr>
+      </w:pPr>
+      <w:r>
+        <w:rPr>
+          <w:sz w:val="32"/>
           <w:szCs w:val="36"/>
         </w:rPr>
         <w:t xml:space="preserve">Les </w:t>
       </w:r>
       <w:r>
         <w:rPr>
-          <w:sz w:val="36"/>
+          <w:sz w:val="32"/>
+          <w:szCs w:val="36"/>
+        </w:rPr>
+        <w:t>c</w:t>
+      </w:r>
+      <w:r>
+        <w:rPr>
+          <w:sz w:val="32"/>
+          <w:szCs w:val="36"/>
+        </w:rPr>
+        <w:t xml:space="preserve">ommandes référencent un ou plusieurs </w:t>
+      </w:r>
+      <w:r>
+        <w:rPr>
+          <w:sz w:val="32"/>
           <w:szCs w:val="36"/>
         </w:rPr>
         <w:t>p</w:t>
       </w:r>
       <w:r>
         <w:rPr>
-          <w:sz w:val="36"/>
+          <w:sz w:val="32"/>
           <w:szCs w:val="36"/>
         </w:rPr>
         <w:t>roduits</w:t>
       </w:r>
       <w:r>
         <w:rPr>
-          <w:sz w:val="36"/>
+          <w:sz w:val="32"/>
+          <w:szCs w:val="36"/>
+        </w:rPr>
+        <w:t xml:space="preserve"> et l</w:t>
+      </w:r>
+      <w:r>
+        <w:rPr>
+          <w:sz w:val="32"/>
+          <w:szCs w:val="36"/>
+        </w:rPr>
+        <w:t>es</w:t>
+      </w:r>
+      <w:r>
+        <w:rPr>
+          <w:sz w:val="32"/>
+          <w:szCs w:val="36"/>
+        </w:rPr>
+        <w:t xml:space="preserve"> p</w:t>
+      </w:r>
+      <w:r>
+        <w:rPr>
+          <w:sz w:val="32"/>
+          <w:szCs w:val="36"/>
+        </w:rPr>
+        <w:t>roduits sont référencés dans zéro ou plusieurs</w:t>
+      </w:r>
+      <w:r>
+        <w:rPr>
+          <w:sz w:val="32"/>
           <w:szCs w:val="36"/>
         </w:rPr>
         <w:t xml:space="preserve"> </w:t>
       </w:r>
       <w:r>
         <w:rPr>
-          <w:sz w:val="36"/>
-          <w:szCs w:val="36"/>
-        </w:rPr>
-        <w:t>doivent appartenir à une et une seule</w:t>
-      </w:r>
-      <w:r>
-        <w:rPr>
-          <w:sz w:val="36"/>
-          <w:szCs w:val="36"/>
-        </w:rPr>
-        <w:t xml:space="preserve"> </w:t>
-      </w:r>
-      <w:r>
-        <w:rPr>
-          <w:sz w:val="36"/>
+          <w:sz w:val="32"/>
           <w:szCs w:val="36"/>
         </w:rPr>
         <w:t>c</w:t>
       </w:r>
       <w:r>
         <w:rPr>
-          <w:sz w:val="36"/>
-          <w:szCs w:val="36"/>
-        </w:rPr>
-        <w:t>atégorie</w:t>
-      </w:r>
-      <w:r>
-        <w:rPr>
-          <w:sz w:val="36"/>
-          <w:szCs w:val="36"/>
-        </w:rPr>
-        <w:t>.</w:t>
+          <w:sz w:val="32"/>
+          <w:szCs w:val="36"/>
+        </w:rPr>
+        <w:t>ommandes.</w:t>
       </w:r>
     </w:p>
     <w:p>
       <w:pPr>
-        <w:spacing w:after="120"/>
         <w:rPr>
           <w:sz w:val="36"/>
           <w:szCs w:val="36"/>
         </w:rPr>
       </w:pPr>
-      <w:r>
-        <w:rPr>
-          <w:sz w:val="36"/>
-          <w:szCs w:val="36"/>
-        </w:rPr>
-        <w:t xml:space="preserve">Les </w:t>
-      </w:r>
-      <w:r>
-        <w:rPr>
-          <w:sz w:val="36"/>
-          <w:szCs w:val="36"/>
-        </w:rPr>
-        <w:t>c</w:t>
-      </w:r>
-      <w:r>
-        <w:rPr>
-          <w:sz w:val="36"/>
-          <w:szCs w:val="36"/>
-        </w:rPr>
-        <w:t>atégories</w:t>
-      </w:r>
-      <w:r>
-        <w:rPr>
-          <w:sz w:val="36"/>
-          <w:szCs w:val="36"/>
-        </w:rPr>
-        <w:t xml:space="preserve"> peuvent cependant</w:t>
-      </w:r>
-      <w:r>
-        <w:rPr>
-          <w:sz w:val="36"/>
-          <w:szCs w:val="36"/>
-        </w:rPr>
-        <w:t xml:space="preserve"> </w:t>
-      </w:r>
-      <w:r>
-        <w:rPr>
-          <w:sz w:val="36"/>
-          <w:szCs w:val="36"/>
-        </w:rPr>
-        <w:t>contenir</w:t>
-      </w:r>
-      <w:r>
-        <w:rPr>
-          <w:sz w:val="36"/>
-          <w:szCs w:val="36"/>
-        </w:rPr>
-        <w:t xml:space="preserve"> </w:t>
-      </w:r>
-      <w:r>
-        <w:rPr>
-          <w:sz w:val="36"/>
-          <w:szCs w:val="36"/>
-        </w:rPr>
-        <w:t>zéro</w:t>
-      </w:r>
-      <w:r>
-        <w:rPr>
-          <w:sz w:val="36"/>
-          <w:szCs w:val="36"/>
-        </w:rPr>
-        <w:t xml:space="preserve"> ou </w:t>
-      </w:r>
-      <w:r>
-        <w:rPr>
-          <w:sz w:val="36"/>
-          <w:szCs w:val="36"/>
-        </w:rPr>
-        <w:t>plusieur</w:t>
-      </w:r>
-      <w:r>
-        <w:rPr>
-          <w:sz w:val="36"/>
-          <w:szCs w:val="36"/>
-        </w:rPr>
-        <w:t>s</w:t>
-      </w:r>
-      <w:r>
-        <w:rPr>
-          <w:sz w:val="36"/>
-          <w:szCs w:val="36"/>
-        </w:rPr>
-        <w:t xml:space="preserve"> </w:t>
-      </w:r>
-      <w:r>
-        <w:rPr>
-          <w:sz w:val="36"/>
-          <w:szCs w:val="36"/>
-        </w:rPr>
-        <w:t>p</w:t>
-      </w:r>
-      <w:r>
-        <w:rPr>
-          <w:sz w:val="36"/>
-          <w:szCs w:val="36"/>
-        </w:rPr>
-        <w:t>roduits</w:t>
-      </w:r>
-      <w:r>
-        <w:rPr>
-          <w:sz w:val="36"/>
-          <w:szCs w:val="36"/>
-        </w:rPr>
-        <w:t>.</w:t>
-      </w:r>
     </w:p>
     <w:p>
       <w:pPr>
-        <w:pStyle w:val="Paragraphedeliste"/>
-        <w:ind w:left="0"/>
-        <w:rPr>
-          <w:sz w:val="36"/>
-          <w:szCs w:val="36"/>
-        </w:rPr>
-      </w:pPr>
+        <w:spacing w:after="120"/>
+        <w:rPr>
+          <w:sz w:val="32"/>
+          <w:szCs w:val="36"/>
+        </w:rPr>
+      </w:pPr>
+      <w:r>
+        <w:rPr>
+          <w:sz w:val="32"/>
+          <w:szCs w:val="36"/>
+        </w:rPr>
+        <w:t xml:space="preserve">Les </w:t>
+      </w:r>
+      <w:r>
+        <w:rPr>
+          <w:sz w:val="32"/>
+          <w:szCs w:val="36"/>
+        </w:rPr>
+        <w:t>p</w:t>
+      </w:r>
+      <w:r>
+        <w:rPr>
+          <w:sz w:val="32"/>
+          <w:szCs w:val="36"/>
+        </w:rPr>
+        <w:t xml:space="preserve">roduits </w:t>
+      </w:r>
+      <w:r>
+        <w:rPr>
+          <w:sz w:val="32"/>
+          <w:szCs w:val="36"/>
+        </w:rPr>
+        <w:t>doivent appartenir à une et une seule</w:t>
+      </w:r>
+      <w:r>
+        <w:rPr>
+          <w:sz w:val="32"/>
+          <w:szCs w:val="36"/>
+        </w:rPr>
+        <w:t xml:space="preserve"> </w:t>
+      </w:r>
+      <w:r>
+        <w:rPr>
+          <w:sz w:val="32"/>
+          <w:szCs w:val="36"/>
+        </w:rPr>
+        <w:t>c</w:t>
+      </w:r>
+      <w:r>
+        <w:rPr>
+          <w:sz w:val="32"/>
+          <w:szCs w:val="36"/>
+        </w:rPr>
+        <w:t>atégorie.</w:t>
+      </w:r>
+      <w:r>
+        <w:rPr>
+          <w:sz w:val="32"/>
+          <w:szCs w:val="36"/>
+        </w:rPr>
+        <w:t xml:space="preserve"> </w:t>
+      </w:r>
+      <w:r>
+        <w:rPr>
+          <w:sz w:val="32"/>
+          <w:szCs w:val="36"/>
+        </w:rPr>
+        <w:t xml:space="preserve">Les </w:t>
+      </w:r>
+      <w:r>
+        <w:rPr>
+          <w:sz w:val="32"/>
+          <w:szCs w:val="36"/>
+        </w:rPr>
+        <w:t>c</w:t>
+      </w:r>
+      <w:r>
+        <w:rPr>
+          <w:sz w:val="32"/>
+          <w:szCs w:val="36"/>
+        </w:rPr>
+        <w:t>atégories</w:t>
+      </w:r>
+      <w:r>
+        <w:rPr>
+          <w:sz w:val="32"/>
+          <w:szCs w:val="36"/>
+        </w:rPr>
+        <w:t xml:space="preserve"> peuvent cependant</w:t>
+      </w:r>
+      <w:r>
+        <w:rPr>
+          <w:sz w:val="32"/>
+          <w:szCs w:val="36"/>
+        </w:rPr>
+        <w:t xml:space="preserve"> </w:t>
+      </w:r>
+      <w:r>
+        <w:rPr>
+          <w:sz w:val="32"/>
+          <w:szCs w:val="36"/>
+        </w:rPr>
+        <w:t>contenir</w:t>
+      </w:r>
+      <w:r>
+        <w:rPr>
+          <w:sz w:val="32"/>
+          <w:szCs w:val="36"/>
+        </w:rPr>
+        <w:t xml:space="preserve"> </w:t>
+      </w:r>
+      <w:r>
+        <w:rPr>
+          <w:sz w:val="32"/>
+          <w:szCs w:val="36"/>
+        </w:rPr>
+        <w:t>zéro</w:t>
+      </w:r>
+      <w:r>
+        <w:rPr>
+          <w:sz w:val="32"/>
+          <w:szCs w:val="36"/>
+        </w:rPr>
+        <w:t xml:space="preserve"> ou </w:t>
+      </w:r>
+      <w:r>
+        <w:rPr>
+          <w:sz w:val="32"/>
+          <w:szCs w:val="36"/>
+        </w:rPr>
+        <w:t>plusieurs</w:t>
+      </w:r>
+      <w:r>
+        <w:rPr>
+          <w:sz w:val="32"/>
+          <w:szCs w:val="36"/>
+        </w:rPr>
+        <w:t xml:space="preserve"> </w:t>
+      </w:r>
+      <w:r>
+        <w:rPr>
+          <w:sz w:val="32"/>
+          <w:szCs w:val="36"/>
+        </w:rPr>
+        <w:t>p</w:t>
+      </w:r>
+      <w:r>
+        <w:rPr>
+          <w:sz w:val="32"/>
+          <w:szCs w:val="36"/>
+        </w:rPr>
+        <w:t>roduits.</w:t>
+      </w:r>
     </w:p>
     <w:p>
       <w:pPr>
         <w:spacing w:after="120"/>
         <w:rPr>
-          <w:sz w:val="36"/>
-          <w:szCs w:val="36"/>
-        </w:rPr>
-      </w:pPr>
-      <w:r>
-        <w:rPr>
-          <w:sz w:val="36"/>
-          <w:szCs w:val="36"/>
-        </w:rPr>
-        <w:t xml:space="preserve">Les </w:t>
-      </w:r>
-      <w:r>
-        <w:rPr>
-          <w:sz w:val="36"/>
-          <w:szCs w:val="36"/>
-        </w:rPr>
-        <w:t>clients</w:t>
-      </w:r>
-      <w:r>
-        <w:rPr>
-          <w:sz w:val="36"/>
-          <w:szCs w:val="36"/>
-        </w:rPr>
-        <w:t xml:space="preserve"> </w:t>
-      </w:r>
-      <w:r>
-        <w:rPr>
-          <w:sz w:val="36"/>
-          <w:szCs w:val="36"/>
-        </w:rPr>
-        <w:t>peuvent bénéficier de</w:t>
-      </w:r>
-      <w:r>
-        <w:rPr>
-          <w:sz w:val="36"/>
-          <w:szCs w:val="36"/>
-        </w:rPr>
-        <w:t xml:space="preserve"> zéro ou </w:t>
-      </w:r>
-      <w:r>
-        <w:rPr>
-          <w:sz w:val="36"/>
-          <w:szCs w:val="36"/>
-        </w:rPr>
-        <w:t>d’</w:t>
-      </w:r>
-      <w:r>
-        <w:rPr>
-          <w:sz w:val="36"/>
-          <w:szCs w:val="36"/>
-        </w:rPr>
-        <w:t xml:space="preserve">une </w:t>
-      </w:r>
-      <w:r>
-        <w:rPr>
-          <w:sz w:val="36"/>
-          <w:szCs w:val="36"/>
-        </w:rPr>
-        <w:t>p</w:t>
-      </w:r>
-      <w:r>
-        <w:rPr>
-          <w:sz w:val="36"/>
-          <w:szCs w:val="36"/>
-        </w:rPr>
-        <w:t>romotion</w:t>
-      </w:r>
-      <w:r>
-        <w:rPr>
-          <w:sz w:val="36"/>
-          <w:szCs w:val="36"/>
-        </w:rPr>
-        <w:t>.</w:t>
-      </w:r>
-      <w:r>
-        <w:rPr>
-          <w:sz w:val="36"/>
-          <w:szCs w:val="36"/>
-        </w:rPr>
-        <w:t xml:space="preserve"> Et</w:t>
-      </w:r>
-      <w:r>
-        <w:rPr>
-          <w:sz w:val="36"/>
-          <w:szCs w:val="36"/>
-        </w:rPr>
-        <w:t xml:space="preserve"> une</w:t>
-      </w:r>
-      <w:r>
-        <w:rPr>
-          <w:sz w:val="36"/>
-          <w:szCs w:val="36"/>
-        </w:rPr>
-        <w:t xml:space="preserve"> promotion peut être appliqué sur zéro ou plusieurs clients.</w:t>
-      </w:r>
+          <w:sz w:val="32"/>
+          <w:szCs w:val="36"/>
+        </w:rPr>
+      </w:pPr>
     </w:p>
     <w:p>
       <w:pPr>
         <w:spacing w:after="120"/>
         <w:rPr>
-          <w:sz w:val="36"/>
-          <w:szCs w:val="36"/>
-        </w:rPr>
-      </w:pPr>
+          <w:sz w:val="32"/>
+          <w:szCs w:val="36"/>
+        </w:rPr>
+      </w:pPr>
+      <w:r>
+        <w:rPr>
+          <w:sz w:val="32"/>
+          <w:szCs w:val="36"/>
+        </w:rPr>
+        <w:t xml:space="preserve">Les </w:t>
+      </w:r>
+      <w:r>
+        <w:rPr>
+          <w:sz w:val="32"/>
+          <w:szCs w:val="36"/>
+        </w:rPr>
+        <w:t>clients</w:t>
+      </w:r>
+      <w:r>
+        <w:rPr>
+          <w:sz w:val="32"/>
+          <w:szCs w:val="36"/>
+        </w:rPr>
+        <w:t xml:space="preserve"> </w:t>
+      </w:r>
+      <w:r>
+        <w:rPr>
+          <w:sz w:val="32"/>
+          <w:szCs w:val="36"/>
+        </w:rPr>
+        <w:t>peuvent bénéficier de</w:t>
+      </w:r>
+      <w:r>
+        <w:rPr>
+          <w:sz w:val="32"/>
+          <w:szCs w:val="36"/>
+        </w:rPr>
+        <w:t xml:space="preserve"> zéro ou </w:t>
+      </w:r>
+      <w:r>
+        <w:rPr>
+          <w:sz w:val="32"/>
+          <w:szCs w:val="36"/>
+        </w:rPr>
+        <w:t>d’</w:t>
+      </w:r>
+      <w:r>
+        <w:rPr>
+          <w:sz w:val="32"/>
+          <w:szCs w:val="36"/>
+        </w:rPr>
+        <w:t>une promotion</w:t>
+      </w:r>
+      <w:r>
+        <w:rPr>
+          <w:sz w:val="32"/>
+          <w:szCs w:val="36"/>
+        </w:rPr>
+        <w:t>.</w:t>
+      </w:r>
+      <w:r>
+        <w:rPr>
+          <w:sz w:val="32"/>
+          <w:szCs w:val="36"/>
+        </w:rPr>
+        <w:t xml:space="preserve"> Et</w:t>
+      </w:r>
+      <w:r>
+        <w:rPr>
+          <w:sz w:val="32"/>
+          <w:szCs w:val="36"/>
+        </w:rPr>
+        <w:t xml:space="preserve"> une</w:t>
+      </w:r>
+      <w:r>
+        <w:rPr>
+          <w:sz w:val="32"/>
+          <w:szCs w:val="36"/>
+        </w:rPr>
+        <w:t xml:space="preserve"> promotion peut être appliqué sur zéro ou plusieurs clients.</w:t>
+      </w:r>
     </w:p>
     <w:p>
       <w:pPr>
         <w:spacing w:after="120"/>
         <w:rPr>
-          <w:sz w:val="36"/>
-          <w:szCs w:val="36"/>
-        </w:rPr>
-      </w:pPr>
-      <w:r>
-        <w:rPr>
-          <w:sz w:val="36"/>
-          <w:szCs w:val="36"/>
-        </w:rPr>
-        <w:t>Chaque client a un et un seul statu, c</w:t>
+          <w:sz w:val="32"/>
+          <w:szCs w:val="36"/>
+        </w:rPr>
+      </w:pPr>
+      <w:r>
+        <w:rPr>
+          <w:sz w:val="32"/>
+          <w:szCs w:val="36"/>
+        </w:rPr>
+        <w:t>Chaque client a un et un seul statu</w:t>
+      </w:r>
+      <w:r>
+        <w:rPr>
+          <w:sz w:val="32"/>
+          <w:szCs w:val="36"/>
+        </w:rPr>
+        <w:t>t</w:t>
+      </w:r>
+      <w:r>
+        <w:rPr>
+          <w:sz w:val="32"/>
+          <w:szCs w:val="36"/>
+        </w:rPr>
+        <w:t>, cependant un statu</w:t>
+      </w:r>
+      <w:r>
+        <w:rPr>
+          <w:sz w:val="32"/>
+          <w:szCs w:val="36"/>
+        </w:rPr>
+        <w:t>t</w:t>
+      </w:r>
+      <w:r>
+        <w:rPr>
+          <w:sz w:val="32"/>
+          <w:szCs w:val="36"/>
+        </w:rPr>
+        <w:t xml:space="preserve"> peut comprendre zéro ou plusieurs clients.</w:t>
+      </w:r>
+    </w:p>
+    <w:p>
+      <w:pPr>
+        <w:spacing w:after="120"/>
+        <w:rPr>
+          <w:sz w:val="32"/>
+          <w:szCs w:val="36"/>
+        </w:rPr>
+      </w:pPr>
+      <w:r>
+        <w:rPr>
+          <w:sz w:val="32"/>
+          <w:szCs w:val="36"/>
+        </w:rPr>
+        <w:t>Les fournisseurs doivent fournir au minimum un produit, il peut aussi fournir plusieurs produits. Un produit doit avoir un fournisseur et ne peut en avoir qu’un seul</w:t>
       </w:r>
       <w:bookmarkStart w:id="0" w:name="_GoBack"/>
       <w:bookmarkEnd w:id="0"/>
-      <w:r>
-        <w:rPr>
-          <w:sz w:val="36"/>
-          <w:szCs w:val="36"/>
-        </w:rPr>
-        <w:t>ependant un statu</w:t>
-      </w:r>
-      <w:r>
-        <w:rPr>
-          <w:sz w:val="36"/>
-          <w:szCs w:val="36"/>
-        </w:rPr>
-        <w:t xml:space="preserve"> peut comprendre zéro ou plusieurs clients.</w:t>
+    </w:p>
+    <w:p>
+      <w:pPr>
+        <w:spacing w:after="120"/>
+        <w:rPr>
+          <w:sz w:val="32"/>
+          <w:szCs w:val="36"/>
+        </w:rPr>
+      </w:pPr>
+    </w:p>
+    <w:p>
+      <w:pPr>
+        <w:spacing w:after="120"/>
+        <w:rPr>
+          <w:sz w:val="32"/>
+          <w:szCs w:val="36"/>
+        </w:rPr>
+      </w:pPr>
+      <w:r>
+        <w:rPr>
+          <w:sz w:val="32"/>
+          <w:szCs w:val="36"/>
+        </w:rPr>
+        <w:t xml:space="preserve">Les clients peuvent commenter les produits. Les clients peuvent poster </w:t>
+      </w:r>
+      <w:r>
+        <w:rPr>
+          <w:sz w:val="32"/>
+          <w:szCs w:val="36"/>
+        </w:rPr>
+        <w:t>zéro ou plusieurs commentaires et les produits peuvent contenir aucun ou plusieurs c</w:t>
+      </w:r>
+      <w:r>
+        <w:rPr>
+          <w:sz w:val="32"/>
+          <w:szCs w:val="36"/>
+        </w:rPr>
+        <w:t>ommentaires. Les commentaires ont</w:t>
+      </w:r>
+      <w:r>
+        <w:rPr>
+          <w:sz w:val="32"/>
+          <w:szCs w:val="36"/>
+        </w:rPr>
+        <w:t xml:space="preserve"> u</w:t>
+      </w:r>
+      <w:r>
+        <w:rPr>
+          <w:sz w:val="32"/>
+          <w:szCs w:val="36"/>
+        </w:rPr>
+        <w:t>n t</w:t>
+      </w:r>
+      <w:r>
+        <w:rPr>
+          <w:sz w:val="32"/>
+          <w:szCs w:val="36"/>
+        </w:rPr>
+        <w:t>itre et un champ de texte.</w:t>
       </w:r>
     </w:p>
     <w:p>
@@ -1531,7 +1472,7 @@
 </file>
 
 <file path=word/numbering.xml><?xml version="1.0" encoding="utf-8"?>
-<w:numbering xmlns:wpc="http://schemas.microsoft.com/office/word/2010/wordprocessingCanvas" xmlns:cx="http://schemas.microsoft.com/office/drawing/2014/chartex" xmlns:cx1="http://schemas.microsoft.com/office/drawing/2015/9/8/chartex" xmlns:cx2="http://schemas.microsoft.com/office/drawing/2015/10/21/chartex" xmlns:cx3="http://schemas.microsoft.com/office/drawing/2016/5/9/chartex" xmlns:cx4="http://schemas.microsoft.com/office/drawing/2016/5/10/chartex" xmlns:cx5="http://schemas.microsoft.com/office/drawing/2016/5/11/chartex" xmlns:cx6="http://schemas.microsoft.com/office/drawing/2016/5/12/chartex" xmlns:cx7="http://schemas.microsoft.com/office/drawing/2016/5/13/chartex" xmlns:cx8="http://schemas.microsoft.com/office/drawing/2016/5/14/chartex" xmlns:mc="http://schemas.openxmlformats.org/markup-compatibility/2006" xmlns:aink="http://schemas.microsoft.com/office/drawing/2016/ink" xmlns:am3d="http://schemas.microsoft.com/office/drawing/2017/model3d" xmlns:o="urn:schemas-microsoft-com:office:office" xmlns:r="http://schemas.openxmlformats.org/officeDocument/2006/relationships" xmlns:m="http://schemas.openxmlformats.org/officeDocument/2006/math" xmlns:v="urn:schemas-microsoft-com:vml" xmlns:wp14="http://schemas.microsoft.com/office/word/2010/wordprocessingDrawing" xmlns:wp="http://schemas.openxmlformats.org/drawingml/2006/wordprocessingDrawing" xmlns:w10="urn:schemas-microsoft-com:office:word" xmlns:w="http://schemas.openxmlformats.org/wordprocessingml/2006/main" xmlns:w14="http://schemas.microsoft.com/office/word/2010/wordml" xmlns:w15="http://schemas.microsoft.com/office/word/2012/wordml" xmlns:w16cid="http://schemas.microsoft.com/office/word/2016/wordml/cid" xmlns:w16se="http://schemas.microsoft.com/office/word/2015/wordml/symex" xmlns:wpg="http://schemas.microsoft.com/office/word/2010/wordprocessingGroup" xmlns:wpi="http://schemas.microsoft.com/office/word/2010/wordprocessingInk" xmlns:wne="http://schemas.microsoft.com/office/word/2006/wordml" xmlns:wps="http://schemas.microsoft.com/office/word/2010/wordprocessingShape" mc:Ignorable="w14 w15 w16se w16cid wp14">
+<w:numbering xmlns:wpc="http://schemas.microsoft.com/office/word/2010/wordprocessingCanvas" xmlns:cx="http://schemas.microsoft.com/office/drawing/2014/chartex" xmlns:cx1="http://schemas.microsoft.com/office/drawing/2015/9/8/chartex" xmlns:mc="http://schemas.openxmlformats.org/markup-compatibility/2006" xmlns:o="urn:schemas-microsoft-com:office:office" xmlns:r="http://schemas.openxmlformats.org/officeDocument/2006/relationships" xmlns:m="http://schemas.openxmlformats.org/officeDocument/2006/math" xmlns:v="urn:schemas-microsoft-com:vml" xmlns:wp14="http://schemas.microsoft.com/office/word/2010/wordprocessingDrawing" xmlns:wp="http://schemas.openxmlformats.org/drawingml/2006/wordprocessingDrawing" xmlns:w10="urn:schemas-microsoft-com:office:word" xmlns:w="http://schemas.openxmlformats.org/wordprocessingml/2006/main" xmlns:w14="http://schemas.microsoft.com/office/word/2010/wordml" xmlns:w15="http://schemas.microsoft.com/office/word/2012/wordml" xmlns:w16se="http://schemas.microsoft.com/office/word/2015/wordml/symex" xmlns:wpg="http://schemas.microsoft.com/office/word/2010/wordprocessingGroup" xmlns:wpi="http://schemas.microsoft.com/office/word/2010/wordprocessingInk" xmlns:wne="http://schemas.microsoft.com/office/word/2006/wordml" xmlns:wps="http://schemas.microsoft.com/office/word/2010/wordprocessingShape" mc:Ignorable="w14 w15 w16se wp14">
   <w:abstractNum w:abstractNumId="0" w15:restartNumberingAfterBreak="0">
     <w:nsid w:val="68612F7D"/>
     <w:multiLevelType w:val="hybridMultilevel"/>
@@ -1628,7 +1569,7 @@
 </file>
 
 <file path=word/styles.xml><?xml version="1.0" encoding="utf-8"?>
-<w:styles xmlns:mc="http://schemas.openxmlformats.org/markup-compatibility/2006" xmlns:r="http://schemas.openxmlformats.org/officeDocument/2006/relationships" xmlns:w="http://schemas.openxmlformats.org/wordprocessingml/2006/main" xmlns:w14="http://schemas.microsoft.com/office/word/2010/wordml" xmlns:w15="http://schemas.microsoft.com/office/word/2012/wordml" xmlns:w16cid="http://schemas.microsoft.com/office/word/2016/wordml/cid" xmlns:w16se="http://schemas.microsoft.com/office/word/2015/wordml/symex" mc:Ignorable="w14 w15 w16se w16cid">
+<w:styles xmlns:mc="http://schemas.openxmlformats.org/markup-compatibility/2006" xmlns:r="http://schemas.openxmlformats.org/officeDocument/2006/relationships" xmlns:w="http://schemas.openxmlformats.org/wordprocessingml/2006/main" xmlns:w14="http://schemas.microsoft.com/office/word/2010/wordml" xmlns:w15="http://schemas.microsoft.com/office/word/2012/wordml" xmlns:w16se="http://schemas.microsoft.com/office/word/2015/wordml/symex" mc:Ignorable="w14 w15 w16se">
   <w:docDefaults>
     <w:rPrDefault>
       <w:rPr>
@@ -1644,7 +1585,7 @@
       </w:pPr>
     </w:pPrDefault>
   </w:docDefaults>
-  <w:latentStyles w:defLockedState="0" w:defUIPriority="99" w:defSemiHidden="0" w:defUnhideWhenUsed="0" w:defQFormat="0" w:count="376">
+  <w:latentStyles w:defLockedState="0" w:defUIPriority="99" w:defSemiHidden="0" w:defUnhideWhenUsed="0" w:defQFormat="0" w:count="371">
     <w:lsdException w:name="Normal" w:uiPriority="0" w:qFormat="1"/>
     <w:lsdException w:name="heading 1" w:uiPriority="9" w:qFormat="1"/>
     <w:lsdException w:name="heading 2" w:semiHidden="1" w:uiPriority="9" w:unhideWhenUsed="1" w:qFormat="1"/>
@@ -2016,11 +1957,6 @@
     <w:lsdException w:name="List Table 5 Dark Accent 6" w:uiPriority="50"/>
     <w:lsdException w:name="List Table 6 Colorful Accent 6" w:uiPriority="51"/>
     <w:lsdException w:name="List Table 7 Colorful Accent 6" w:uiPriority="52"/>
-    <w:lsdException w:name="Mention" w:semiHidden="1" w:unhideWhenUsed="1"/>
-    <w:lsdException w:name="Smart Hyperlink" w:semiHidden="1" w:unhideWhenUsed="1"/>
-    <w:lsdException w:name="Hashtag" w:semiHidden="1" w:unhideWhenUsed="1"/>
-    <w:lsdException w:name="Unresolved Mention" w:semiHidden="1" w:unhideWhenUsed="1"/>
-    <w:lsdException w:name="Smart Link" w:semiHidden="1" w:unhideWhenUsed="1"/>
   </w:latentStyles>
   <w:style w:type="paragraph" w:default="1" w:styleId="Normal">
     <w:name w:val="Normal"/>

</xml_diff>